<commit_message>
+ added ETCE L05a slides * updated ETCE readme + added LTG E03 * updated LTG readme
</commit_message>
<xml_diff>
--- a/The-Limits-to-Growth/Exercises/E03-My-Favorite-Food.docx
+++ b/The-Limits-to-Growth/Exercises/E03-My-Favorite-Food.docx
@@ -11,9 +11,7 @@
         </w:tabs>
         <w:spacing w:lineRule="auto" w:line="240" w:before="0" w:after="120"/>
         <w:jc w:val="center"/>
-        <w:rPr>
-          <w:lang w:val="en-US" w:bidi="ar-SA"/>
-        </w:rPr>
+        <w:rPr/>
       </w:pPr>
       <w:r>
         <mc:AlternateContent>
@@ -27,7 +25,7 @@
                 <wp:positionV relativeFrom="page">
                   <wp:posOffset>-568960</wp:posOffset>
                 </wp:positionV>
-                <wp:extent cx="7642225" cy="11595735"/>
+                <wp:extent cx="7642860" cy="11596370"/>
                 <wp:effectExtent l="0" t="0" r="0" b="3175"/>
                 <wp:wrapNone/>
                 <wp:docPr id="1" name="Group 2729"/>
@@ -38,7 +36,7 @@
                       <wpg:grpSpPr>
                         <a:xfrm>
                           <a:off x="0" y="0"/>
-                          <a:ext cx="7641720" cy="11595240"/>
+                          <a:ext cx="7642080" cy="11595600"/>
                         </a:xfrm>
                       </wpg:grpSpPr>
                       <wpg:grpSp>
@@ -46,15 +44,15 @@
                         <wpg:grpSpPr>
                           <a:xfrm>
                             <a:off x="0" y="0"/>
-                            <a:ext cx="7641720" cy="11595240"/>
+                            <a:ext cx="7642080" cy="11595600"/>
                           </a:xfrm>
                         </wpg:grpSpPr>
                         <wps:wsp>
                           <wps:cNvSpPr/>
                           <wps:spPr>
                             <a:xfrm>
-                              <a:off x="4862160" y="0"/>
-                              <a:ext cx="523080" cy="11595240"/>
+                              <a:off x="4862880" y="0"/>
+                              <a:ext cx="522720" cy="11595240"/>
                             </a:xfrm>
                             <a:custGeom>
                               <a:avLst/>
@@ -108,8 +106,8 @@
                           </pic:blipFill>
                           <pic:spPr>
                             <a:xfrm>
-                              <a:off x="0" y="4675680"/>
-                              <a:ext cx="7641720" cy="6919560"/>
+                              <a:off x="0" y="4676040"/>
+                              <a:ext cx="7642080" cy="6919560"/>
                             </a:xfrm>
                             <a:prstGeom prst="rect">
                               <a:avLst/>
@@ -128,8 +126,8 @@
           </mc:Choice>
           <mc:Fallback>
             <w:pict>
-              <v:group id="shape_0" alt="Group 2729" style="position:absolute;margin-left:192pt;margin-top:-44.8pt;width:601.7pt;height:913pt" coordorigin="3840,-896" coordsize="12034,18260">
-                <v:group id="shape_0" style="position:absolute;left:3840;top:-896;width:12034;height:18260">
+              <v:group id="shape_0" alt="Group 2729" style="position:absolute;margin-left:192pt;margin-top:-44.8pt;width:601.75pt;height:913pt" coordorigin="3840,-896" coordsize="12035,18260">
+                <v:group id="shape_0" style="position:absolute;left:3840;top:-896;width:12035;height:18260">
                   <v:shapetype id="shapetype_75" coordsize="21600,21600" o:spt="75" o:preferrelative="t" path="m@4@5l@4@11@9@11@9@5xe" filled="f" stroked="f">
                     <v:stroke joinstyle="miter"/>
                     <v:formulas>
@@ -149,7 +147,7 @@
                     <v:path o:extrusionok="f" gradientshapeok="t" o:connecttype="rect"/>
                     <o:lock v:ext="edit" aspectratio="t"/>
                   </v:shapetype>
-                  <v:shape id="shape_0" ID="Picture 2731" stroked="f" style="position:absolute;left:3840;top:6468;width:12033;height:10896;mso-position-horizontal-relative:page;mso-position-vertical-relative:page" type="shapetype_75">
+                  <v:shape id="shape_0" ID="Picture 2731" stroked="f" style="position:absolute;left:3840;top:6468;width:12034;height:10896;mso-position-horizontal-relative:page;mso-position-vertical-relative:page" type="shapetype_75">
                     <v:imagedata r:id="rId2" o:detectmouseclick="t"/>
                     <w10:wrap type="none"/>
                     <v:stroke color="#3465a4" joinstyle="round" endcap="flat"/>
@@ -179,9 +177,7 @@
         </w:tabs>
         <w:spacing w:lineRule="auto" w:line="240" w:before="0" w:after="120"/>
         <w:jc w:val="center"/>
-        <w:rPr>
-          <w:lang w:val="en-US" w:bidi="ar-SA"/>
-        </w:rPr>
+        <w:rPr/>
       </w:pPr>
       <w:r>
         <w:rPr>
@@ -190,25 +186,7 @@
           <w:szCs w:val="44"/>
           <w:lang w:val="en-US" w:eastAsia="de-DE" w:bidi="ar-SA"/>
         </w:rPr>
-        <w:t xml:space="preserve">Exercise – </w:t>
-      </w:r>
-      <w:r>
-        <w:rPr>
-          <w:rFonts w:ascii="StoneSansITCStd SemiBold" w:hAnsi="StoneSansITCStd SemiBold"/>
-          <w:sz w:val="44"/>
-          <w:szCs w:val="44"/>
-          <w:lang w:val="en-US" w:eastAsia="de-DE" w:bidi="ar-SA"/>
-        </w:rPr>
-        <w:t>3</w:t>
-      </w:r>
-      <w:r>
-        <w:rPr>
-          <w:rFonts w:ascii="StoneSansITCStd SemiBold" w:hAnsi="StoneSansITCStd SemiBold"/>
-          <w:sz w:val="44"/>
-          <w:szCs w:val="44"/>
-          <w:lang w:val="en-US" w:eastAsia="de-DE" w:bidi="ar-SA"/>
-        </w:rPr>
-        <w:t xml:space="preserve"> </w:t>
+        <w:t xml:space="preserve">Exercise – 3 </w:t>
       </w:r>
     </w:p>
     <w:p>
@@ -239,9 +217,7 @@
         </w:tabs>
         <w:spacing w:lineRule="exact" w:line="340" w:before="0" w:after="120"/>
         <w:jc w:val="left"/>
-        <w:rPr>
-          <w:lang w:val="en-US" w:bidi="ar-SA"/>
-        </w:rPr>
+        <w:rPr/>
       </w:pPr>
       <w:r>
         <w:rPr>
@@ -264,7 +240,7 @@
           <w:rFonts w:eastAsia="宋体" w:cs="" w:cstheme="minorBidi" w:eastAsiaTheme="minorEastAsia"/>
           <w:b w:val="false"/>
           <w:bCs w:val="false"/>
-          <w:color w:val="auto"/>
+          <w:color w:val="000000"/>
           <w:kern w:val="0"/>
           <w:sz w:val="22"/>
           <w:szCs w:val="22"/>
@@ -290,9 +266,7 @@
         </w:tabs>
         <w:spacing w:lineRule="exact" w:line="340" w:before="0" w:after="120"/>
         <w:jc w:val="left"/>
-        <w:rPr>
-          <w:lang w:val="en-US" w:bidi="ar-SA"/>
-        </w:rPr>
+        <w:rPr/>
       </w:pPr>
       <w:r>
         <w:rPr>
@@ -307,7 +281,7 @@
           <w:rFonts w:eastAsia="宋体" w:cs="" w:cstheme="minorBidi" w:eastAsiaTheme="minorEastAsia"/>
           <w:b w:val="false"/>
           <w:bCs w:val="false"/>
-          <w:color w:val="auto"/>
+          <w:color w:val="000000"/>
           <w:kern w:val="0"/>
           <w:sz w:val="22"/>
           <w:szCs w:val="22"/>
@@ -328,7 +302,7 @@
           <w:rFonts w:eastAsia="宋体" w:cs="" w:cstheme="minorBidi" w:eastAsiaTheme="minorEastAsia"/>
           <w:b w:val="false"/>
           <w:bCs w:val="false"/>
-          <w:color w:val="auto"/>
+          <w:color w:val="000000"/>
           <w:kern w:val="0"/>
           <w:sz w:val="22"/>
           <w:szCs w:val="22"/>
@@ -349,7 +323,7 @@
           <w:rFonts w:eastAsia="宋体" w:cs="" w:cstheme="minorBidi" w:eastAsiaTheme="minorEastAsia"/>
           <w:b w:val="false"/>
           <w:bCs w:val="false"/>
-          <w:color w:val="auto"/>
+          <w:color w:val="000000"/>
           <w:kern w:val="0"/>
           <w:sz w:val="22"/>
           <w:szCs w:val="22"/>
@@ -375,9 +349,7 @@
         </w:tabs>
         <w:spacing w:lineRule="exact" w:line="340" w:before="0" w:after="120"/>
         <w:jc w:val="left"/>
-        <w:rPr>
-          <w:lang w:val="en-US" w:bidi="ar-SA"/>
-        </w:rPr>
+        <w:rPr/>
       </w:pPr>
       <w:r>
         <w:rPr>
@@ -396,36 +368,13 @@
           <w:tab w:val="left" w:pos="567" w:leader="none"/>
         </w:tabs>
         <w:spacing w:lineRule="exact" w:line="340" w:before="0" w:after="120"/>
+        <w:ind w:left="720" w:hanging="0"/>
         <w:jc w:val="left"/>
-        <w:rPr>
-          <w:lang w:val="en-US" w:eastAsia="de-DE" w:bidi="ar-SA"/>
-        </w:rPr>
+        <w:rPr/>
       </w:pPr>
       <w:r>
         <w:rPr>
-          <w:lang w:val="en-US" w:eastAsia="de-DE" w:bidi="ar-SA"/>
-        </w:rPr>
-      </w:r>
-    </w:p>
-    <w:p>
-      <w:pPr>
-        <w:pStyle w:val="Normal"/>
-        <w:tabs>
-          <w:tab w:val="clear" w:pos="720"/>
-          <w:tab w:val="left" w:pos="567" w:leader="none"/>
-        </w:tabs>
-        <w:spacing w:lineRule="exact" w:line="340" w:before="0" w:after="120"/>
-        <w:ind w:left="720" w:hanging="0"/>
-        <w:jc w:val="left"/>
-        <w:rPr>
-          <w:rFonts w:cstheme="minorBidi" w:eastAsiaTheme="minorEastAsia"/>
-          <w:highlight w:val="yellow"/>
-        </w:rPr>
-      </w:pPr>
-      <w:r>
-        <w:rPr>
-          <w:rFonts w:cstheme="minorBidi" w:eastAsiaTheme="minorEastAsia"/>
-          <w:highlight w:val="yellow"/>
+          <w:rFonts w:eastAsia="宋体" w:cs="" w:cstheme="minorBidi" w:eastAsiaTheme="minorEastAsia"/>
           <w:u w:val="single"/>
           <w:lang w:val="en-US" w:eastAsia="de-DE" w:bidi="ar-SA"/>
         </w:rPr>
@@ -438,11 +387,107 @@
           <w:kern w:val="0"/>
           <w:sz w:val="22"/>
           <w:szCs w:val="22"/>
-          <w:highlight w:val="yellow"/>
           <w:u w:val="single"/>
           <w:lang w:val="en-US" w:eastAsia="de-DE" w:bidi="ar-SA"/>
         </w:rPr>
         <w:t>How much waste do you produce in a week?</w:t>
+      </w:r>
+    </w:p>
+    <w:p>
+      <w:pPr>
+        <w:pStyle w:val="Normal"/>
+        <w:numPr>
+          <w:ilvl w:val="0"/>
+          <w:numId w:val="2"/>
+        </w:numPr>
+        <w:tabs>
+          <w:tab w:val="clear" w:pos="720"/>
+          <w:tab w:val="left" w:pos="567" w:leader="none"/>
+        </w:tabs>
+        <w:spacing w:lineRule="exact" w:line="340" w:before="0" w:after="120"/>
+        <w:ind w:left="1440" w:hanging="360"/>
+        <w:jc w:val="left"/>
+        <w:rPr/>
+      </w:pPr>
+      <w:r>
+        <w:rPr>
+          <w:rFonts w:eastAsia="宋体" w:cs="" w:cstheme="minorBidi" w:eastAsiaTheme="minorEastAsia"/>
+          <w:color w:val="000000"/>
+          <w:kern w:val="0"/>
+          <w:sz w:val="22"/>
+          <w:szCs w:val="22"/>
+          <w:lang w:val="en-US" w:eastAsia="de-DE" w:bidi="ar-SA"/>
+        </w:rPr>
+        <w:t>Pick your favorite fruit or vegetable that you regularly buy at the grocery store.</w:t>
+      </w:r>
+    </w:p>
+    <w:p>
+      <w:pPr>
+        <w:pStyle w:val="Normal"/>
+        <w:numPr>
+          <w:ilvl w:val="0"/>
+          <w:numId w:val="2"/>
+        </w:numPr>
+        <w:tabs>
+          <w:tab w:val="clear" w:pos="720"/>
+          <w:tab w:val="left" w:pos="567" w:leader="none"/>
+        </w:tabs>
+        <w:spacing w:lineRule="exact" w:line="340" w:before="0" w:after="120"/>
+        <w:ind w:left="1440" w:hanging="360"/>
+        <w:jc w:val="left"/>
+        <w:rPr/>
+      </w:pPr>
+      <w:r>
+        <w:rPr>
+          <w:rFonts w:eastAsia="宋体" w:cs="" w:cstheme="minorBidi" w:eastAsiaTheme="minorEastAsia"/>
+          <w:color w:val="000000"/>
+          <w:kern w:val="0"/>
+          <w:sz w:val="22"/>
+          <w:szCs w:val="22"/>
+          <w:lang w:val="en-US" w:eastAsia="de-DE" w:bidi="ar-SA"/>
+        </w:rPr>
+        <w:t xml:space="preserve">Compile a comprehensive list of all required resources that go into the production of the chosen fruit/vegetable. </w:t>
+      </w:r>
+    </w:p>
+    <w:p>
+      <w:pPr>
+        <w:pStyle w:val="Normal"/>
+        <w:numPr>
+          <w:ilvl w:val="0"/>
+          <w:numId w:val="2"/>
+        </w:numPr>
+        <w:tabs>
+          <w:tab w:val="clear" w:pos="720"/>
+          <w:tab w:val="left" w:pos="567" w:leader="none"/>
+        </w:tabs>
+        <w:spacing w:lineRule="exact" w:line="340" w:before="0" w:after="120"/>
+        <w:ind w:left="1440" w:hanging="360"/>
+        <w:jc w:val="left"/>
+        <w:rPr/>
+      </w:pPr>
+      <w:r>
+        <w:rPr>
+          <w:rFonts w:eastAsia="宋体" w:cs="" w:cstheme="minorBidi" w:eastAsiaTheme="minorEastAsia"/>
+          <w:color w:val="000000"/>
+          <w:kern w:val="0"/>
+          <w:sz w:val="22"/>
+          <w:szCs w:val="22"/>
+          <w:lang w:val="en-US" w:eastAsia="de-DE" w:bidi="ar-SA"/>
+        </w:rPr>
+        <w:t xml:space="preserve">Submit the results as a PDF file. The PDF file should further contain your full name, your student email address and your student ID. </w:t>
+      </w:r>
+      <w:r>
+        <w:rPr>
+          <w:rFonts w:eastAsia="宋体" w:cs="" w:cstheme="minorBidi" w:eastAsiaTheme="minorEastAsia"/>
+          <w:b/>
+          <w:bCs/>
+          <w:color w:val="000000"/>
+          <w:kern w:val="0"/>
+          <w:sz w:val="22"/>
+          <w:szCs w:val="22"/>
+          <w:lang w:val="en-US" w:eastAsia="de-DE" w:bidi="ar-SA"/>
+        </w:rPr>
+        <w:t>Submissions in a wrong format or lacking those information will be ignored.</w:t>
       </w:r>
     </w:p>
     <w:p>
@@ -460,8 +505,7 @@
         <w:ind w:left="1440" w:hanging="360"/>
         <w:jc w:val="left"/>
         <w:rPr>
-          <w:rFonts w:cstheme="minorBidi" w:eastAsiaTheme="minorEastAsia"/>
-          <w:highlight w:val="yellow"/>
+          <w:u w:val="single"/>
         </w:rPr>
       </w:pPr>
       <w:r>
@@ -471,17 +515,17 @@
           <w:kern w:val="0"/>
           <w:sz w:val="22"/>
           <w:szCs w:val="22"/>
-          <w:highlight w:val="yellow"/>
+          <w:u w:val="single"/>
           <w:lang w:val="en-US" w:eastAsia="de-DE" w:bidi="ar-SA"/>
         </w:rPr>
-        <w:t>Get the largest jar that you can find (either at your own place, or ask your friends).</w:t>
+        <w:t>Submission instructions:</w:t>
       </w:r>
     </w:p>
     <w:p>
       <w:pPr>
         <w:pStyle w:val="Normal"/>
         <w:numPr>
-          <w:ilvl w:val="0"/>
+          <w:ilvl w:val="4"/>
           <w:numId w:val="2"/>
         </w:numPr>
         <w:tabs>
@@ -489,12 +533,8 @@
           <w:tab w:val="left" w:pos="567" w:leader="none"/>
         </w:tabs>
         <w:spacing w:lineRule="exact" w:line="340" w:before="0" w:after="120"/>
-        <w:ind w:left="1440" w:hanging="360"/>
         <w:jc w:val="left"/>
-        <w:rPr>
-          <w:rFonts w:cstheme="minorBidi" w:eastAsiaTheme="minorEastAsia"/>
-          <w:highlight w:val="yellow"/>
-        </w:rPr>
+        <w:rPr/>
       </w:pPr>
       <w:r>
         <w:rPr>
@@ -503,17 +543,28 @@
           <w:kern w:val="0"/>
           <w:sz w:val="22"/>
           <w:szCs w:val="22"/>
-          <w:highlight w:val="yellow"/>
+          <w:u w:val="single"/>
           <w:lang w:val="en-US" w:eastAsia="de-DE" w:bidi="ar-SA"/>
         </w:rPr>
-        <w:t>Collect all the trash that you are producing in the upcoming week (except for bio-waste that is supposed to go into the green trash bin) – starting on Tuesday (10.05.2022 – 00:01) until Sunday (15.05.2022 – 23:59).</w:t>
+        <w:t>Submission filename:</w:t>
+      </w:r>
+      <w:r>
+        <w:rPr>
+          <w:rFonts w:eastAsia="宋体" w:cs="" w:cstheme="minorBidi" w:eastAsiaTheme="minorEastAsia"/>
+          <w:color w:val="000000"/>
+          <w:kern w:val="0"/>
+          <w:sz w:val="22"/>
+          <w:szCs w:val="22"/>
+          <w:lang w:val="en-US" w:eastAsia="de-DE" w:bidi="ar-SA"/>
+        </w:rPr>
+        <w:t xml:space="preserve"> “E03-&lt;your-studip-username&gt;.pdf</w:t>
       </w:r>
     </w:p>
     <w:p>
       <w:pPr>
         <w:pStyle w:val="Normal"/>
         <w:numPr>
-          <w:ilvl w:val="0"/>
+          <w:ilvl w:val="4"/>
           <w:numId w:val="2"/>
         </w:numPr>
         <w:tabs>
@@ -521,12 +572,8 @@
           <w:tab w:val="left" w:pos="567" w:leader="none"/>
         </w:tabs>
         <w:spacing w:lineRule="exact" w:line="340" w:before="0" w:after="120"/>
-        <w:ind w:left="1440" w:hanging="360"/>
         <w:jc w:val="left"/>
-        <w:rPr>
-          <w:rFonts w:cstheme="minorBidi" w:eastAsiaTheme="minorEastAsia"/>
-          <w:highlight w:val="yellow"/>
-        </w:rPr>
+        <w:rPr/>
       </w:pPr>
       <w:r>
         <w:rPr>
@@ -535,17 +582,28 @@
           <w:kern w:val="0"/>
           <w:sz w:val="22"/>
           <w:szCs w:val="22"/>
-          <w:highlight w:val="yellow"/>
+          <w:u w:val="single"/>
           <w:lang w:val="en-US" w:eastAsia="de-DE" w:bidi="ar-SA"/>
         </w:rPr>
-        <w:t>How many days of trash can you fit into your jar?</w:t>
+        <w:t>TU Clausthal students:</w:t>
+      </w:r>
+      <w:r>
+        <w:rPr>
+          <w:rFonts w:eastAsia="宋体" w:cs="" w:cstheme="minorBidi" w:eastAsiaTheme="minorEastAsia"/>
+          <w:color w:val="000000"/>
+          <w:kern w:val="0"/>
+          <w:sz w:val="22"/>
+          <w:szCs w:val="22"/>
+          <w:lang w:val="en-US" w:eastAsia="de-DE" w:bidi="ar-SA"/>
+        </w:rPr>
+        <w:t xml:space="preserve"> Please use the timed submission folder for E03 in StudIP.</w:t>
       </w:r>
     </w:p>
     <w:p>
       <w:pPr>
         <w:pStyle w:val="Normal"/>
         <w:numPr>
-          <w:ilvl w:val="0"/>
+          <w:ilvl w:val="4"/>
           <w:numId w:val="2"/>
         </w:numPr>
         <w:tabs>
@@ -553,7 +611,6 @@
           <w:tab w:val="left" w:pos="567" w:leader="none"/>
         </w:tabs>
         <w:spacing w:lineRule="exact" w:line="340" w:before="0" w:after="120"/>
-        <w:ind w:left="1440" w:hanging="360"/>
         <w:jc w:val="left"/>
         <w:rPr/>
       </w:pPr>
@@ -564,10 +621,21 @@
           <w:kern w:val="0"/>
           <w:sz w:val="22"/>
           <w:szCs w:val="22"/>
-          <w:highlight w:val="yellow"/>
+          <w:u w:val="single"/>
           <w:lang w:val="en-US" w:eastAsia="de-DE" w:bidi="ar-SA"/>
         </w:rPr>
-        <w:t xml:space="preserve">Submit your result via the poll on Github – </w:t>
+        <w:t>Non TU Clausthal students:</w:t>
+      </w:r>
+      <w:r>
+        <w:rPr>
+          <w:rFonts w:eastAsia="宋体" w:cs="" w:cstheme="minorBidi" w:eastAsiaTheme="minorEastAsia"/>
+          <w:color w:val="000000"/>
+          <w:kern w:val="0"/>
+          <w:sz w:val="22"/>
+          <w:szCs w:val="22"/>
+          <w:lang w:val="en-US" w:eastAsia="de-DE" w:bidi="ar-SA"/>
+        </w:rPr>
+        <w:t xml:space="preserve"> Please submit E03 by sending an email to </w:t>
       </w:r>
       <w:hyperlink r:id="rId3">
         <w:r>
@@ -578,24 +646,11 @@
             <w:kern w:val="0"/>
             <w:sz w:val="22"/>
             <w:szCs w:val="22"/>
-            <w:highlight w:val="yellow"/>
             <w:lang w:val="en-US" w:eastAsia="de-DE" w:bidi="ar-SA"/>
           </w:rPr>
-          <w:t>Link</w:t>
+          <w:t>etce-ltg@tu-clausthal.de</w:t>
         </w:r>
       </w:hyperlink>
-      <w:r>
-        <w:rPr>
-          <w:rFonts w:eastAsia="宋体" w:cs="" w:cstheme="minorBidi" w:eastAsiaTheme="minorEastAsia"/>
-          <w:color w:val="000000"/>
-          <w:kern w:val="0"/>
-          <w:sz w:val="22"/>
-          <w:szCs w:val="22"/>
-          <w:highlight w:val="yellow"/>
-          <w:lang w:val="en-US" w:eastAsia="de-DE" w:bidi="ar-SA"/>
-        </w:rPr>
-        <w:t xml:space="preserve"> – by clicking on the matching poll result.</w:t>
-      </w:r>
     </w:p>
     <w:p>
       <w:pPr>
@@ -625,9 +680,7 @@
         </w:tabs>
         <w:spacing w:lineRule="auto" w:line="300" w:before="120" w:after="120"/>
         <w:ind w:left="720" w:hanging="0"/>
-        <w:rPr>
-          <w:lang w:val="en-US" w:bidi="ar-SA"/>
-        </w:rPr>
+        <w:rPr/>
       </w:pPr>
       <w:r>
         <w:rPr>
@@ -676,7 +729,7 @@
               <wp:positionV relativeFrom="paragraph">
                 <wp:posOffset>635</wp:posOffset>
               </wp:positionV>
-              <wp:extent cx="17780" cy="17780"/>
+              <wp:extent cx="18415" cy="18415"/>
               <wp:effectExtent l="0" t="0" r="0" b="0"/>
               <wp:wrapNone/>
               <wp:docPr id="4" name="Frame1"/>
@@ -687,7 +740,7 @@
                     <wps:spPr>
                       <a:xfrm>
                         <a:off x="0" y="0"/>
-                        <a:ext cx="17280" cy="17280"/>
+                        <a:ext cx="17640" cy="17640"/>
                       </a:xfrm>
                       <a:prstGeom prst="rect">
                         <a:avLst/>
@@ -760,7 +813,7 @@
         </mc:Choice>
         <mc:Fallback>
           <w:pict>
-            <v:rect id="shape_0" ID="Frame1" stroked="f" style="position:absolute;margin-left:0pt;margin-top:0.05pt;width:1.3pt;height:1.3pt;mso-position-horizontal:right;mso-position-horizontal-relative:margin">
+            <v:rect id="shape_0" ID="Frame1" stroked="f" style="position:absolute;margin-left:0pt;margin-top:0.05pt;width:1.35pt;height:1.35pt;mso-position-horizontal:right;mso-position-horizontal-relative:margin">
               <w10:wrap type="square"/>
               <v:fill o:detectmouseclick="t" on="false"/>
               <v:stroke color="#3465a4" joinstyle="round" endcap="flat"/>
@@ -955,11 +1008,11 @@
           <wp:wrapTight wrapText="bothSides">
             <wp:wrapPolygon edited="0">
               <wp:start x="-4" y="0"/>
-              <wp:lineTo x="-4" y="20759"/>
-              <wp:lineTo x="21460" y="20759"/>
-              <wp:lineTo x="21460" y="8916"/>
-              <wp:lineTo x="4130" y="8916"/>
-              <wp:lineTo x="4130" y="0"/>
+              <wp:lineTo x="-4" y="20736"/>
+              <wp:lineTo x="21456" y="20736"/>
+              <wp:lineTo x="21456" y="8893"/>
+              <wp:lineTo x="4125" y="8893"/>
+              <wp:lineTo x="4125" y="0"/>
               <wp:lineTo x="-4" y="0"/>
             </wp:wrapPolygon>
           </wp:wrapTight>
@@ -1029,11 +1082,11 @@
           <wp:wrapTight wrapText="bothSides">
             <wp:wrapPolygon edited="0">
               <wp:start x="-4" y="0"/>
-              <wp:lineTo x="-4" y="21061"/>
-              <wp:lineTo x="21486" y="21061"/>
-              <wp:lineTo x="21486" y="9334"/>
-              <wp:lineTo x="4130" y="7081"/>
-              <wp:lineTo x="4130" y="0"/>
+              <wp:lineTo x="-4" y="21038"/>
+              <wp:lineTo x="21482" y="21038"/>
+              <wp:lineTo x="21482" y="9311"/>
+              <wp:lineTo x="4125" y="7058"/>
+              <wp:lineTo x="4125" y="0"/>
               <wp:lineTo x="-4" y="0"/>
             </wp:wrapPolygon>
           </wp:wrapTight>

</xml_diff>

<commit_message>
* fixed wrong section title in LTG E03
</commit_message>
<xml_diff>
--- a/The-Limits-to-Growth/Exercises/E03-My-Favorite-Food.docx
+++ b/The-Limits-to-Growth/Exercises/E03-My-Favorite-Food.docx
@@ -25,7 +25,7 @@
                 <wp:positionV relativeFrom="page">
                   <wp:posOffset>-568960</wp:posOffset>
                 </wp:positionV>
-                <wp:extent cx="7642860" cy="11596370"/>
+                <wp:extent cx="7643495" cy="11597005"/>
                 <wp:effectExtent l="0" t="0" r="0" b="3175"/>
                 <wp:wrapNone/>
                 <wp:docPr id="1" name="Group 2729"/>
@@ -36,7 +36,7 @@
                       <wpg:grpSpPr>
                         <a:xfrm>
                           <a:off x="0" y="0"/>
-                          <a:ext cx="7642080" cy="11595600"/>
+                          <a:ext cx="7642800" cy="11596320"/>
                         </a:xfrm>
                       </wpg:grpSpPr>
                       <wpg:grpSp>
@@ -44,15 +44,15 @@
                         <wpg:grpSpPr>
                           <a:xfrm>
                             <a:off x="0" y="0"/>
-                            <a:ext cx="7642080" cy="11595600"/>
+                            <a:ext cx="7642800" cy="11596320"/>
                           </a:xfrm>
                         </wpg:grpSpPr>
                         <wps:wsp>
                           <wps:cNvSpPr/>
                           <wps:spPr>
                             <a:xfrm>
-                              <a:off x="4862880" y="0"/>
-                              <a:ext cx="522720" cy="11595240"/>
+                              <a:off x="4863600" y="0"/>
+                              <a:ext cx="522000" cy="11595600"/>
                             </a:xfrm>
                             <a:custGeom>
                               <a:avLst/>
@@ -106,8 +106,8 @@
                           </pic:blipFill>
                           <pic:spPr>
                             <a:xfrm>
-                              <a:off x="0" y="4676040"/>
-                              <a:ext cx="7642080" cy="6919560"/>
+                              <a:off x="0" y="4676760"/>
+                              <a:ext cx="7642800" cy="6919560"/>
                             </a:xfrm>
                             <a:prstGeom prst="rect">
                               <a:avLst/>
@@ -126,8 +126,8 @@
           </mc:Choice>
           <mc:Fallback>
             <w:pict>
-              <v:group id="shape_0" alt="Group 2729" style="position:absolute;margin-left:192pt;margin-top:-44.8pt;width:601.75pt;height:913pt" coordorigin="3840,-896" coordsize="12035,18260">
-                <v:group id="shape_0" style="position:absolute;left:3840;top:-896;width:12035;height:18260">
+              <v:group id="shape_0" alt="Group 2729" style="position:absolute;margin-left:192pt;margin-top:-44.8pt;width:601.8pt;height:913.1pt" coordorigin="3840,-896" coordsize="12036,18262">
+                <v:group id="shape_0" style="position:absolute;left:3840;top:-896;width:12036;height:18262">
                   <v:shapetype id="shapetype_75" coordsize="21600,21600" o:spt="75" o:preferrelative="t" path="m@4@5l@4@11@9@11@9@5xe" filled="f" stroked="f">
                     <v:stroke joinstyle="miter"/>
                     <v:formulas>
@@ -147,7 +147,7 @@
                     <v:path o:extrusionok="f" gradientshapeok="t" o:connecttype="rect"/>
                     <o:lock v:ext="edit" aspectratio="t"/>
                   </v:shapetype>
-                  <v:shape id="shape_0" ID="Picture 2731" stroked="f" style="position:absolute;left:3840;top:6468;width:12034;height:10896;mso-position-horizontal-relative:page;mso-position-vertical-relative:page" type="shapetype_75">
+                  <v:shape id="shape_0" ID="Picture 2731" stroked="f" style="position:absolute;left:3840;top:6469;width:12035;height:10896;mso-position-horizontal-relative:page;mso-position-vertical-relative:page" type="shapetype_75">
                     <v:imagedata r:id="rId2" o:detectmouseclick="t"/>
                     <w10:wrap type="none"/>
                     <v:stroke color="#3465a4" joinstyle="round" endcap="flat"/>
@@ -390,7 +390,7 @@
           <w:u w:val="single"/>
           <w:lang w:val="en-US" w:eastAsia="de-DE" w:bidi="ar-SA"/>
         </w:rPr>
-        <w:t>How much waste do you produce in a week?</w:t>
+        <w:t>How to produce your favorite fruit or vegetable?</w:t>
       </w:r>
     </w:p>
     <w:p>
@@ -729,7 +729,7 @@
               <wp:positionV relativeFrom="paragraph">
                 <wp:posOffset>635</wp:posOffset>
               </wp:positionV>
-              <wp:extent cx="18415" cy="18415"/>
+              <wp:extent cx="19050" cy="19050"/>
               <wp:effectExtent l="0" t="0" r="0" b="0"/>
               <wp:wrapNone/>
               <wp:docPr id="4" name="Frame1"/>
@@ -740,7 +740,7 @@
                     <wps:spPr>
                       <a:xfrm>
                         <a:off x="0" y="0"/>
-                        <a:ext cx="17640" cy="17640"/>
+                        <a:ext cx="18360" cy="18360"/>
                       </a:xfrm>
                       <a:prstGeom prst="rect">
                         <a:avLst/>
@@ -813,7 +813,7 @@
         </mc:Choice>
         <mc:Fallback>
           <w:pict>
-            <v:rect id="shape_0" ID="Frame1" stroked="f" style="position:absolute;margin-left:0pt;margin-top:0.05pt;width:1.35pt;height:1.35pt;mso-position-horizontal:right;mso-position-horizontal-relative:margin">
+            <v:rect id="shape_0" ID="Frame1" stroked="f" style="position:absolute;margin-left:0pt;margin-top:0.05pt;width:1.4pt;height:1.4pt;mso-position-horizontal:right;mso-position-horizontal-relative:margin">
               <w10:wrap type="square"/>
               <v:fill o:detectmouseclick="t" on="false"/>
               <v:stroke color="#3465a4" joinstyle="round" endcap="flat"/>
@@ -1008,11 +1008,11 @@
           <wp:wrapTight wrapText="bothSides">
             <wp:wrapPolygon edited="0">
               <wp:start x="-4" y="0"/>
-              <wp:lineTo x="-4" y="20736"/>
-              <wp:lineTo x="21456" y="20736"/>
-              <wp:lineTo x="21456" y="8893"/>
-              <wp:lineTo x="4125" y="8893"/>
-              <wp:lineTo x="4125" y="0"/>
+              <wp:lineTo x="-4" y="20713"/>
+              <wp:lineTo x="21452" y="20713"/>
+              <wp:lineTo x="21452" y="8870"/>
+              <wp:lineTo x="4117" y="8870"/>
+              <wp:lineTo x="4117" y="0"/>
               <wp:lineTo x="-4" y="0"/>
             </wp:wrapPolygon>
           </wp:wrapTight>
@@ -1082,11 +1082,11 @@
           <wp:wrapTight wrapText="bothSides">
             <wp:wrapPolygon edited="0">
               <wp:start x="-4" y="0"/>
-              <wp:lineTo x="-4" y="21038"/>
-              <wp:lineTo x="21482" y="21038"/>
-              <wp:lineTo x="21482" y="9311"/>
-              <wp:lineTo x="4125" y="7058"/>
-              <wp:lineTo x="4125" y="0"/>
+              <wp:lineTo x="-4" y="21015"/>
+              <wp:lineTo x="21478" y="21015"/>
+              <wp:lineTo x="21478" y="9288"/>
+              <wp:lineTo x="4117" y="7035"/>
+              <wp:lineTo x="4117" y="0"/>
               <wp:lineTo x="-4" y="0"/>
             </wp:wrapPolygon>
           </wp:wrapTight>

</xml_diff>